<commit_message>
Notes on Chapter 4 created
</commit_message>
<xml_diff>
--- a/Math/Linear Algebra and Its Applications/Ch 3 - Determinants.docx
+++ b/Math/Linear Algebra and Its Applications/Ch 3 - Determinants.docx
@@ -5,6 +5,10 @@
     <w:p>
       <w:pPr>
         <w:pStyle w:val="Heading1"/>
+        <w:numPr>
+          <w:ilvl w:val="0"/>
+          <w:numId w:val="2"/>
+        </w:numPr>
         <w:bidi w:val="0"/>
         <w:spacing w:before="240" w:after="120"/>
         <w:jc w:val="left"/>
@@ -12,11 +16,7 @@
       </w:pPr>
       <w:r>
         <w:rPr/>
-        <w:t xml:space="preserve">3.1 </w:t>
-      </w:r>
-      <w:r>
-        <w:rPr/>
-        <w:t>Introduction to Determinants</w:t>
+        <w:t>3.1 Introduction to Determinants</w:t>
       </w:r>
     </w:p>
     <w:p>
@@ -65,6 +65,7 @@
           <w:iCs w:val="false"/>
           <w:position w:val="0"/>
           <w:sz w:val="24"/>
+          <w:sz w:val="24"/>
           <w:vertAlign w:val="baseline"/>
         </w:rPr>
         <w:t xml:space="preserve"> denote the submatrix formed by </w:t>
@@ -76,6 +77,7 @@
           <w:color w:val="C9211E"/>
           <w:position w:val="0"/>
           <w:sz w:val="24"/>
+          <w:sz w:val="24"/>
           <w:vertAlign w:val="baseline"/>
         </w:rPr>
         <w:t>deleting</w:t>
@@ -86,6 +88,7 @@
           <w:iCs w:val="false"/>
           <w:position w:val="0"/>
           <w:sz w:val="24"/>
+          <w:sz w:val="24"/>
           <w:vertAlign w:val="baseline"/>
         </w:rPr>
         <w:t xml:space="preserve"> the</w:t>
@@ -96,6 +99,7 @@
           <w:iCs/>
           <w:position w:val="0"/>
           <w:sz w:val="24"/>
+          <w:sz w:val="24"/>
           <w:vertAlign w:val="baseline"/>
         </w:rPr>
         <w:t xml:space="preserve"> i </w:t>
@@ -106,6 +110,7 @@
           <w:iCs w:val="false"/>
           <w:position w:val="0"/>
           <w:sz w:val="24"/>
+          <w:sz w:val="24"/>
           <w:vertAlign w:val="baseline"/>
         </w:rPr>
         <w:t xml:space="preserve">th row and </w:t>
@@ -116,6 +121,7 @@
           <w:iCs/>
           <w:position w:val="0"/>
           <w:sz w:val="24"/>
+          <w:sz w:val="24"/>
           <w:vertAlign w:val="baseline"/>
         </w:rPr>
         <w:t xml:space="preserve">j </w:t>
@@ -126,6 +132,7 @@
           <w:iCs w:val="false"/>
           <w:position w:val="0"/>
           <w:sz w:val="24"/>
+          <w:sz w:val="24"/>
           <w:vertAlign w:val="baseline"/>
         </w:rPr>
         <w:t xml:space="preserve">th column of </w:t>
@@ -136,6 +143,7 @@
           <w:iCs/>
           <w:position w:val="0"/>
           <w:sz w:val="24"/>
+          <w:sz w:val="24"/>
           <w:vertAlign w:val="baseline"/>
         </w:rPr>
         <w:t>A</w:t>
@@ -145,6 +153,7 @@
           <w:i w:val="false"/>
           <w:iCs w:val="false"/>
           <w:position w:val="0"/>
+          <w:sz w:val="24"/>
           <w:sz w:val="24"/>
           <w:vertAlign w:val="baseline"/>
         </w:rPr>
@@ -211,15 +220,28 @@
           <w:iCs w:val="false"/>
           <w:position w:val="0"/>
           <w:sz w:val="24"/>
-          <w:vertAlign w:val="baseline"/>
-        </w:rPr>
-        <w:t xml:space="preserve">then </w:t>
-      </w:r>
-      <w:r>
-        <w:rPr>
-          <w:i/>
-          <w:iCs/>
-          <w:position w:val="0"/>
+          <w:sz w:val="24"/>
+          <w:vertAlign w:val="baseline"/>
+        </w:rPr>
+        <w:t>t</w:t>
+      </w:r>
+      <w:r>
+        <w:rPr>
+          <w:i w:val="false"/>
+          <w:iCs w:val="false"/>
+          <w:position w:val="0"/>
+          <w:sz w:val="24"/>
+          <w:sz w:val="24"/>
+          <w:vertAlign w:val="baseline"/>
+        </w:rPr>
+        <w:t xml:space="preserve">hen </w:t>
+      </w:r>
+      <w:r>
+        <w:rPr>
+          <w:i/>
+          <w:iCs/>
+          <w:position w:val="0"/>
+          <w:sz w:val="24"/>
           <w:sz w:val="24"/>
           <w:vertAlign w:val="baseline"/>
         </w:rPr>
@@ -239,6 +261,7 @@
           <w:iCs w:val="false"/>
           <w:position w:val="0"/>
           <w:sz w:val="24"/>
+          <w:sz w:val="24"/>
           <w:vertAlign w:val="baseline"/>
         </w:rPr>
         <w:t xml:space="preserve"> is obtained by </w:t>
@@ -250,6 +273,7 @@
           <w:color w:val="C9211E"/>
           <w:position w:val="0"/>
           <w:sz w:val="24"/>
+          <w:sz w:val="24"/>
           <w:vertAlign w:val="baseline"/>
         </w:rPr>
         <w:t xml:space="preserve">crossing out </w:t>
@@ -259,6 +283,7 @@
           <w:i w:val="false"/>
           <w:iCs w:val="false"/>
           <w:position w:val="0"/>
+          <w:sz w:val="24"/>
           <w:sz w:val="24"/>
           <w:vertAlign w:val="baseline"/>
         </w:rPr>
@@ -325,14 +350,30 @@
           <w:iCs w:val="false"/>
           <w:position w:val="0"/>
           <w:sz w:val="24"/>
-          <w:vertAlign w:val="baseline"/>
-        </w:rPr>
-        <w:t>so that</w:t>
+          <w:sz w:val="24"/>
+          <w:vertAlign w:val="baseline"/>
+        </w:rPr>
+        <w:t>s</w:t>
+      </w:r>
+      <w:r>
+        <w:rPr>
+          <w:i w:val="false"/>
+          <w:iCs w:val="false"/>
+          <w:position w:val="0"/>
+          <w:sz w:val="24"/>
+          <w:sz w:val="24"/>
+          <w:vertAlign w:val="baseline"/>
+        </w:rPr>
+        <w:t>o that</w:t>
       </w:r>
     </w:p>
     <w:p>
       <w:pPr>
         <w:pStyle w:val="Heading2"/>
+        <w:numPr>
+          <w:ilvl w:val="1"/>
+          <w:numId w:val="2"/>
+        </w:numPr>
         <w:bidi w:val="0"/>
         <w:jc w:val="left"/>
         <w:rPr/>
@@ -386,7 +427,11 @@
       </w:r>
       <w:r>
         <w:rPr/>
-        <w:t>Definition: Determinant</w:t>
+        <w:t>D</w:t>
+      </w:r>
+      <w:r>
+        <w:rPr/>
+        <w:t>efinition: Determinant</w:t>
       </w:r>
     </w:p>
     <w:p>
@@ -400,11 +445,19 @@
           <w:iCs w:val="false"/>
           <w:position w:val="0"/>
           <w:sz w:val="24"/>
-          <w:vertAlign w:val="baseline"/>
-        </w:rPr>
-      </w:pPr>
-      <w:r>
-        <w:rPr/>
+          <w:sz w:val="24"/>
+          <w:vertAlign w:val="baseline"/>
+        </w:rPr>
+      </w:pPr>
+      <w:r>
+        <w:rPr>
+          <w:i w:val="false"/>
+          <w:iCs w:val="false"/>
+          <w:position w:val="0"/>
+          <w:sz w:val="24"/>
+          <w:sz w:val="24"/>
+          <w:vertAlign w:val="baseline"/>
+        </w:rPr>
         <w:drawing>
           <wp:anchor behindDoc="0" distT="0" distB="0" distL="0" distR="0" simplePos="0" locked="0" layoutInCell="1" allowOverlap="1" relativeHeight="5">
             <wp:simplePos x="0" y="0"/>
@@ -455,6 +508,10 @@
     <w:p>
       <w:pPr>
         <w:pStyle w:val="Heading2"/>
+        <w:numPr>
+          <w:ilvl w:val="1"/>
+          <w:numId w:val="2"/>
+        </w:numPr>
         <w:bidi w:val="0"/>
         <w:jc w:val="left"/>
         <w:rPr/>
@@ -477,6 +534,7 @@
           <w:iCs w:val="false"/>
           <w:position w:val="0"/>
           <w:sz w:val="24"/>
+          <w:sz w:val="24"/>
           <w:vertAlign w:val="baseline"/>
         </w:rPr>
         <w:t xml:space="preserve">Given </w:t>
@@ -487,6 +545,7 @@
           <w:iCs/>
           <w:position w:val="0"/>
           <w:sz w:val="24"/>
+          <w:sz w:val="24"/>
           <w:vertAlign w:val="baseline"/>
         </w:rPr>
         <w:t>A</w:t>
@@ -497,6 +556,7 @@
           <w:iCs w:val="false"/>
           <w:position w:val="0"/>
           <w:sz w:val="24"/>
+          <w:sz w:val="24"/>
           <w:vertAlign w:val="baseline"/>
         </w:rPr>
         <w:t xml:space="preserve"> = [</w:t>
@@ -507,6 +567,7 @@
           <w:iCs/>
           <w:position w:val="0"/>
           <w:sz w:val="24"/>
+          <w:sz w:val="24"/>
           <w:vertAlign w:val="baseline"/>
         </w:rPr>
         <w:t>a</w:t>
@@ -525,6 +586,7 @@
           <w:iCs w:val="false"/>
           <w:position w:val="0"/>
           <w:sz w:val="24"/>
+          <w:sz w:val="24"/>
           <w:vertAlign w:val="baseline"/>
         </w:rPr>
         <w:t>], the (</w:t>
@@ -535,6 +597,7 @@
           <w:iCs/>
           <w:position w:val="0"/>
           <w:sz w:val="24"/>
+          <w:sz w:val="24"/>
           <w:vertAlign w:val="baseline"/>
         </w:rPr>
         <w:t>i, j</w:t>
@@ -545,6 +608,7 @@
           <w:iCs w:val="false"/>
           <w:position w:val="0"/>
           <w:sz w:val="24"/>
+          <w:sz w:val="24"/>
           <w:vertAlign w:val="baseline"/>
         </w:rPr>
         <w:t xml:space="preserve">)-cofactor of </w:t>
@@ -555,6 +619,7 @@
           <w:iCs/>
           <w:position w:val="0"/>
           <w:sz w:val="24"/>
+          <w:sz w:val="24"/>
           <w:vertAlign w:val="baseline"/>
         </w:rPr>
         <w:t>A</w:t>
@@ -565,6 +630,7 @@
           <w:iCs w:val="false"/>
           <w:position w:val="0"/>
           <w:sz w:val="24"/>
+          <w:sz w:val="24"/>
           <w:vertAlign w:val="baseline"/>
         </w:rPr>
         <w:t xml:space="preserve"> is the number </w:t>
@@ -575,6 +641,7 @@
           <w:iCs/>
           <w:position w:val="0"/>
           <w:sz w:val="24"/>
+          <w:sz w:val="24"/>
           <w:vertAlign w:val="baseline"/>
         </w:rPr>
         <w:t>C</w:t>
@@ -592,6 +659,7 @@
           <w:i w:val="false"/>
           <w:iCs w:val="false"/>
           <w:position w:val="0"/>
+          <w:sz w:val="24"/>
           <w:sz w:val="24"/>
           <w:vertAlign w:val="baseline"/>
         </w:rPr>
@@ -716,6 +784,7 @@
           <w:iCs w:val="false"/>
           <w:position w:val="0"/>
           <w:sz w:val="24"/>
+          <w:sz w:val="24"/>
           <w:vertAlign w:val="baseline"/>
         </w:rPr>
       </w:pPr>
@@ -727,6 +796,7 @@
           <w:iCs w:val="false"/>
           <w:position w:val="0"/>
           <w:sz w:val="24"/>
+          <w:sz w:val="24"/>
           <w:vertAlign w:val="baseline"/>
         </w:rPr>
         <w:t>Then</w:t>
@@ -742,7 +812,7 @@
           <w:i w:val="false"/>
           <w:iCs w:val="false"/>
           <w:position w:val="0"/>
-          <w:sz w:val="28"/>
+          <w:sz w:val="24"/>
           <w:sz w:val="28"/>
           <w:szCs w:val="28"/>
           <w:vertAlign w:val="baseline"/>
@@ -954,6 +1024,7 @@
           <w:iCs w:val="false"/>
           <w:position w:val="0"/>
           <w:sz w:val="24"/>
+          <w:sz w:val="24"/>
           <w:vertAlign w:val="baseline"/>
         </w:rPr>
         <w:t xml:space="preserve">This formula is called a </w:t>
@@ -966,6 +1037,7 @@
           <w:iCs w:val="false"/>
           <w:position w:val="0"/>
           <w:sz w:val="24"/>
+          <w:sz w:val="24"/>
           <w:vertAlign w:val="baseline"/>
         </w:rPr>
         <w:t xml:space="preserve">cofactor expansion across the first row </w:t>
@@ -976,6 +1048,7 @@
           <w:iCs w:val="false"/>
           <w:position w:val="0"/>
           <w:sz w:val="24"/>
+          <w:sz w:val="24"/>
           <w:vertAlign w:val="baseline"/>
         </w:rPr>
         <w:t>of A.</w:t>
@@ -992,16 +1065,28 @@
           <w:iCs w:val="false"/>
           <w:position w:val="0"/>
           <w:sz w:val="24"/>
-          <w:vertAlign w:val="baseline"/>
-        </w:rPr>
-      </w:pPr>
-      <w:r>
-        <w:rPr/>
+          <w:sz w:val="24"/>
+          <w:vertAlign w:val="baseline"/>
+        </w:rPr>
+      </w:pPr>
+      <w:r>
+        <w:rPr>
+          <w:i w:val="false"/>
+          <w:iCs w:val="false"/>
+          <w:position w:val="0"/>
+          <w:sz w:val="24"/>
+          <w:sz w:val="24"/>
+          <w:vertAlign w:val="baseline"/>
+        </w:rPr>
       </w:r>
     </w:p>
     <w:p>
       <w:pPr>
         <w:pStyle w:val="Heading3"/>
+        <w:numPr>
+          <w:ilvl w:val="2"/>
+          <w:numId w:val="2"/>
+        </w:numPr>
         <w:bidi w:val="0"/>
         <w:jc w:val="left"/>
         <w:rPr/>
@@ -1070,6 +1155,10 @@
     <w:p>
       <w:pPr>
         <w:pStyle w:val="Heading3"/>
+        <w:numPr>
+          <w:ilvl w:val="2"/>
+          <w:numId w:val="2"/>
+        </w:numPr>
         <w:bidi w:val="0"/>
         <w:jc w:val="left"/>
         <w:rPr/>
@@ -1145,28 +1234,35 @@
         </w:rPr>
       </w:pPr>
       <w:r>
-        <w:rPr/>
+        <w:rPr>
+          <w:i w:val="false"/>
+          <w:iCs w:val="false"/>
+        </w:rPr>
       </w:r>
     </w:p>
     <w:p>
       <w:pPr>
         <w:pStyle w:val="Heading1"/>
-        <w:bidi w:val="0"/>
-        <w:jc w:val="left"/>
-        <w:rPr/>
-      </w:pPr>
-      <w:r>
-        <w:rPr/>
-        <w:t xml:space="preserve">3.2 </w:t>
-      </w:r>
-      <w:r>
-        <w:rPr/>
-        <w:t>Properties of Determinants</w:t>
+        <w:numPr>
+          <w:ilvl w:val="0"/>
+          <w:numId w:val="2"/>
+        </w:numPr>
+        <w:bidi w:val="0"/>
+        <w:jc w:val="left"/>
+        <w:rPr/>
+      </w:pPr>
+      <w:r>
+        <w:rPr/>
+        <w:t>3.2 Properties of Determinants</w:t>
       </w:r>
     </w:p>
     <w:p>
       <w:pPr>
         <w:pStyle w:val="Heading2"/>
+        <w:numPr>
+          <w:ilvl w:val="1"/>
+          <w:numId w:val="2"/>
+        </w:numPr>
         <w:bidi w:val="0"/>
         <w:jc w:val="left"/>
         <w:rPr/>
@@ -1179,6 +1275,10 @@
     <w:p>
       <w:pPr>
         <w:pStyle w:val="Heading3"/>
+        <w:numPr>
+          <w:ilvl w:val="2"/>
+          <w:numId w:val="2"/>
+        </w:numPr>
         <w:bidi w:val="0"/>
         <w:jc w:val="left"/>
         <w:rPr/>
@@ -1296,7 +1396,12 @@
         </w:rPr>
       </w:pPr>
       <w:r>
-        <w:rPr/>
+        <w:rPr>
+          <w:b w:val="false"/>
+          <w:bCs w:val="false"/>
+          <w:i w:val="false"/>
+          <w:iCs w:val="false"/>
+        </w:rPr>
         <w:drawing>
           <wp:anchor behindDoc="0" distT="0" distB="0" distL="0" distR="0" simplePos="0" locked="0" layoutInCell="1" allowOverlap="1" relativeHeight="8">
             <wp:simplePos x="0" y="0"/>
@@ -1347,6 +1452,10 @@
     <w:p>
       <w:pPr>
         <w:pStyle w:val="Heading3"/>
+        <w:numPr>
+          <w:ilvl w:val="2"/>
+          <w:numId w:val="2"/>
+        </w:numPr>
         <w:bidi w:val="0"/>
         <w:jc w:val="left"/>
         <w:rPr/>
@@ -1401,7 +1510,7 @@
       </w:r>
       <w:r>
         <w:rPr>
-          <w:rFonts w:eastAsia="Liberation Serif" w:cs="Liberation Serif" w:ascii="Liberation Serif" w:hAnsi="Liberation Serif"/>
+          <w:rFonts w:eastAsia="Liberation Serif" w:cs="Liberation Serif"/>
           <w:i/>
           <w:iCs/>
         </w:rPr>
@@ -1437,12 +1546,20 @@
         </w:rPr>
       </w:pPr>
       <w:r>
-        <w:rPr/>
+        <w:rPr>
+          <w:rFonts w:eastAsia="Noto Serif CJK SC" w:cs="Lohit Devanagari"/>
+          <w:i w:val="false"/>
+          <w:iCs w:val="false"/>
+        </w:rPr>
       </w:r>
     </w:p>
     <w:p>
       <w:pPr>
         <w:pStyle w:val="Heading2"/>
+        <w:numPr>
+          <w:ilvl w:val="1"/>
+          <w:numId w:val="2"/>
+        </w:numPr>
         <w:bidi w:val="0"/>
         <w:jc w:val="left"/>
         <w:rPr/>
@@ -1455,6 +1572,10 @@
     <w:p>
       <w:pPr>
         <w:pStyle w:val="Heading3"/>
+        <w:numPr>
+          <w:ilvl w:val="2"/>
+          <w:numId w:val="2"/>
+        </w:numPr>
         <w:bidi w:val="0"/>
         <w:jc w:val="left"/>
         <w:rPr/>
@@ -1551,6 +1672,7 @@
           <w:iCs/>
           <w:position w:val="0"/>
           <w:sz w:val="24"/>
+          <w:sz w:val="24"/>
           <w:vertAlign w:val="baseline"/>
         </w:rPr>
         <w:t xml:space="preserve">= </w:t>
@@ -1561,6 +1683,7 @@
           <w:iCs w:val="false"/>
           <w:position w:val="0"/>
           <w:sz w:val="24"/>
+          <w:sz w:val="24"/>
           <w:vertAlign w:val="baseline"/>
         </w:rPr>
         <w:t xml:space="preserve">det </w:t>
@@ -1571,6 +1694,7 @@
           <w:iCs/>
           <w:position w:val="0"/>
           <w:sz w:val="24"/>
+          <w:sz w:val="24"/>
           <w:vertAlign w:val="baseline"/>
         </w:rPr>
         <w:t>A.</w:t>
@@ -1579,6 +1703,10 @@
     <w:p>
       <w:pPr>
         <w:pStyle w:val="Heading3"/>
+        <w:numPr>
+          <w:ilvl w:val="2"/>
+          <w:numId w:val="2"/>
+        </w:numPr>
         <w:bidi w:val="0"/>
         <w:jc w:val="left"/>
         <w:rPr/>
@@ -1723,28 +1851,35 @@
         </w:rPr>
       </w:pPr>
       <w:r>
-        <w:rPr/>
+        <w:rPr>
+          <w:i w:val="false"/>
+          <w:iCs w:val="false"/>
+        </w:rPr>
       </w:r>
     </w:p>
     <w:p>
       <w:pPr>
         <w:pStyle w:val="Heading1"/>
-        <w:bidi w:val="0"/>
-        <w:jc w:val="left"/>
-        <w:rPr/>
-      </w:pPr>
-      <w:r>
-        <w:rPr/>
-        <w:t xml:space="preserve">3.3 </w:t>
-      </w:r>
-      <w:r>
-        <w:rPr/>
-        <w:t>Cramer’s rule, Volume, and Linear Transformations</w:t>
+        <w:numPr>
+          <w:ilvl w:val="0"/>
+          <w:numId w:val="2"/>
+        </w:numPr>
+        <w:bidi w:val="0"/>
+        <w:jc w:val="left"/>
+        <w:rPr/>
+      </w:pPr>
+      <w:r>
+        <w:rPr/>
+        <w:t>3.3 Cramer’s rule, Volume, and Linear Transformations</w:t>
       </w:r>
     </w:p>
     <w:p>
       <w:pPr>
         <w:pStyle w:val="Heading2"/>
+        <w:numPr>
+          <w:ilvl w:val="1"/>
+          <w:numId w:val="2"/>
+        </w:numPr>
         <w:bidi w:val="0"/>
         <w:jc w:val="left"/>
         <w:rPr/>
@@ -1757,6 +1892,10 @@
     <w:p>
       <w:pPr>
         <w:pStyle w:val="Heading3"/>
+        <w:numPr>
+          <w:ilvl w:val="2"/>
+          <w:numId w:val="2"/>
+        </w:numPr>
         <w:bidi w:val="0"/>
         <w:jc w:val="left"/>
         <w:rPr/>
@@ -1825,6 +1964,10 @@
     <w:p>
       <w:pPr>
         <w:pStyle w:val="Heading2"/>
+        <w:numPr>
+          <w:ilvl w:val="1"/>
+          <w:numId w:val="2"/>
+        </w:numPr>
         <w:bidi w:val="0"/>
         <w:jc w:val="left"/>
         <w:rPr/>
@@ -1852,6 +1995,10 @@
     <w:p>
       <w:pPr>
         <w:pStyle w:val="Heading3"/>
+        <w:numPr>
+          <w:ilvl w:val="2"/>
+          <w:numId w:val="2"/>
+        </w:numPr>
         <w:bidi w:val="0"/>
         <w:jc w:val="left"/>
         <w:rPr/>
@@ -1959,7 +2106,11 @@
       </w:r>
       <w:r>
         <w:rPr/>
-        <w:t>上面方括号</w:t>
+        <w:t>上</w:t>
+      </w:r>
+      <w:r>
+        <w:rPr/>
+        <w:t>面方括号</w:t>
       </w:r>
       <w:r>
         <w:rPr/>
@@ -1984,6 +2135,10 @@
     <w:p>
       <w:pPr>
         <w:pStyle w:val="Heading3"/>
+        <w:numPr>
+          <w:ilvl w:val="2"/>
+          <w:numId w:val="2"/>
+        </w:numPr>
         <w:bidi w:val="0"/>
         <w:jc w:val="left"/>
         <w:rPr/>
@@ -2055,6 +2210,10 @@
     <w:p>
       <w:pPr>
         <w:pStyle w:val="Heading2"/>
+        <w:numPr>
+          <w:ilvl w:val="1"/>
+          <w:numId w:val="2"/>
+        </w:numPr>
         <w:bidi w:val="0"/>
         <w:jc w:val="left"/>
         <w:rPr/>
@@ -2067,6 +2226,10 @@
     <w:p>
       <w:pPr>
         <w:pStyle w:val="Heading3"/>
+        <w:numPr>
+          <w:ilvl w:val="2"/>
+          <w:numId w:val="2"/>
+        </w:numPr>
         <w:bidi w:val="0"/>
         <w:jc w:val="left"/>
         <w:rPr/>
@@ -2135,6 +2298,10 @@
     <w:p>
       <w:pPr>
         <w:pStyle w:val="Heading2"/>
+        <w:numPr>
+          <w:ilvl w:val="1"/>
+          <w:numId w:val="2"/>
+        </w:numPr>
         <w:bidi w:val="0"/>
         <w:jc w:val="left"/>
         <w:rPr/>
@@ -2147,6 +2314,10 @@
     <w:p>
       <w:pPr>
         <w:pStyle w:val="Heading3"/>
+        <w:numPr>
+          <w:ilvl w:val="2"/>
+          <w:numId w:val="2"/>
+        </w:numPr>
         <w:bidi w:val="0"/>
         <w:jc w:val="left"/>
         <w:rPr/>
@@ -2231,6 +2402,7 @@
       <w:pgNumType w:fmt="decimal"/>
       <w:formProt w:val="false"/>
       <w:textDirection w:val="lrTb"/>
+      <w:docGrid w:type="default" w:linePitch="100" w:charSpace="0"/>
     </w:sectPr>
   </w:body>
 </w:document>
@@ -2333,8 +2505,103 @@
       </w:pPr>
     </w:lvl>
   </w:abstractNum>
+  <w:abstractNum w:abstractNumId="2">
+    <w:lvl w:ilvl="0">
+      <w:start w:val="1"/>
+      <w:numFmt w:val="none"/>
+      <w:suff w:val="nothing"/>
+      <w:lvlText w:val=""/>
+      <w:lvlJc w:val="left"/>
+      <w:pPr>
+        <w:ind w:left="0" w:hanging="0"/>
+      </w:pPr>
+    </w:lvl>
+    <w:lvl w:ilvl="1">
+      <w:start w:val="1"/>
+      <w:numFmt w:val="none"/>
+      <w:suff w:val="nothing"/>
+      <w:lvlText w:val=""/>
+      <w:lvlJc w:val="left"/>
+      <w:pPr>
+        <w:ind w:left="0" w:hanging="0"/>
+      </w:pPr>
+    </w:lvl>
+    <w:lvl w:ilvl="2">
+      <w:start w:val="1"/>
+      <w:numFmt w:val="none"/>
+      <w:suff w:val="nothing"/>
+      <w:lvlText w:val=""/>
+      <w:lvlJc w:val="left"/>
+      <w:pPr>
+        <w:ind w:left="0" w:hanging="0"/>
+      </w:pPr>
+    </w:lvl>
+    <w:lvl w:ilvl="3">
+      <w:start w:val="1"/>
+      <w:numFmt w:val="none"/>
+      <w:suff w:val="nothing"/>
+      <w:lvlText w:val=""/>
+      <w:lvlJc w:val="left"/>
+      <w:pPr>
+        <w:ind w:left="0" w:hanging="0"/>
+      </w:pPr>
+    </w:lvl>
+    <w:lvl w:ilvl="4">
+      <w:start w:val="1"/>
+      <w:numFmt w:val="none"/>
+      <w:suff w:val="nothing"/>
+      <w:lvlText w:val=""/>
+      <w:lvlJc w:val="left"/>
+      <w:pPr>
+        <w:ind w:left="0" w:hanging="0"/>
+      </w:pPr>
+    </w:lvl>
+    <w:lvl w:ilvl="5">
+      <w:start w:val="1"/>
+      <w:numFmt w:val="none"/>
+      <w:suff w:val="nothing"/>
+      <w:lvlText w:val=""/>
+      <w:lvlJc w:val="left"/>
+      <w:pPr>
+        <w:ind w:left="0" w:hanging="0"/>
+      </w:pPr>
+    </w:lvl>
+    <w:lvl w:ilvl="6">
+      <w:start w:val="1"/>
+      <w:numFmt w:val="none"/>
+      <w:suff w:val="nothing"/>
+      <w:lvlText w:val=""/>
+      <w:lvlJc w:val="left"/>
+      <w:pPr>
+        <w:ind w:left="0" w:hanging="0"/>
+      </w:pPr>
+    </w:lvl>
+    <w:lvl w:ilvl="7">
+      <w:start w:val="1"/>
+      <w:numFmt w:val="none"/>
+      <w:suff w:val="nothing"/>
+      <w:lvlText w:val=""/>
+      <w:lvlJc w:val="left"/>
+      <w:pPr>
+        <w:ind w:left="0" w:hanging="0"/>
+      </w:pPr>
+    </w:lvl>
+    <w:lvl w:ilvl="8">
+      <w:start w:val="1"/>
+      <w:numFmt w:val="none"/>
+      <w:suff w:val="nothing"/>
+      <w:lvlText w:val=""/>
+      <w:lvlJc w:val="left"/>
+      <w:pPr>
+        <w:ind w:left="0" w:hanging="0"/>
+      </w:pPr>
+    </w:lvl>
+  </w:abstractNum>
   <w:num w:numId="1">
     <w:abstractNumId w:val="1"/>
+  </w:num>
+  <w:num w:numId="2">
+    <w:abstractNumId w:val="2"/>
   </w:num>
 </w:numbering>
 </file>
@@ -2346,15 +2613,12 @@
       <w:rPr>
         <w:rFonts w:ascii="Liberation Serif" w:hAnsi="Liberation Serif" w:eastAsia="Noto Serif CJK SC" w:cs="Lohit Devanagari"/>
         <w:kern w:val="2"/>
-        <w:sz w:val="24"/>
         <w:szCs w:val="24"/>
         <w:lang w:val="en-US" w:eastAsia="zh-CN" w:bidi="hi-IN"/>
       </w:rPr>
     </w:rPrDefault>
     <w:pPrDefault>
-      <w:pPr>
-        <w:widowControl/>
-      </w:pPr>
+      <w:pPr/>
     </w:pPrDefault>
   </w:docDefaults>
   <w:style w:type="paragraph" w:styleId="Normal">
@@ -2363,6 +2627,8 @@
     <w:pPr>
       <w:widowControl/>
       <w:bidi w:val="0"/>
+      <w:spacing w:before="0" w:after="0"/>
+      <w:jc w:val="left"/>
     </w:pPr>
     <w:rPr>
       <w:rFonts w:ascii="Liberation Serif" w:hAnsi="Liberation Serif" w:eastAsia="Noto Serif CJK SC" w:cs="Lohit Devanagari"/>

</xml_diff>